<commit_message>
22.05 CE another graph adding
</commit_message>
<xml_diff>
--- a/דוח סיכום 22.5.23.docx
+++ b/דוח סיכום 22.5.23.docx
@@ -1,12 +1,12 @@
 
 <file path=word/document.xml><?xml version="1.0" encoding="utf-8"?>
-<w:document xmlns:wpc="http://schemas.microsoft.com/office/word/2010/wordprocessingCanvas" xmlns:cx="http://schemas.microsoft.com/office/drawing/2014/chartex" xmlns:cx1="http://schemas.microsoft.com/office/drawing/2015/9/8/chartex" xmlns:cx2="http://schemas.microsoft.com/office/drawing/2015/10/21/chartex" xmlns:cx3="http://schemas.microsoft.com/office/drawing/2016/5/9/chartex" xmlns:cx4="http://schemas.microsoft.com/office/drawing/2016/5/10/chartex" xmlns:cx5="http://schemas.microsoft.com/office/drawing/2016/5/11/chartex" xmlns:cx6="http://schemas.microsoft.com/office/drawing/2016/5/12/chartex" xmlns:cx7="http://schemas.microsoft.com/office/drawing/2016/5/13/chartex" xmlns:cx8="http://schemas.microsoft.com/office/drawing/2016/5/14/chartex" xmlns:mc="http://schemas.openxmlformats.org/markup-compatibility/2006" xmlns:aink="http://schemas.microsoft.com/office/drawing/2016/ink" xmlns:am3d="http://schemas.microsoft.com/office/drawing/2017/model3d" xmlns:o="urn:schemas-microsoft-com:office:office" xmlns:oel="http://schemas.microsoft.com/office/2019/extlst" xmlns:r="http://schemas.openxmlformats.org/officeDocument/2006/relationships" xmlns:m="http://schemas.openxmlformats.org/officeDocument/2006/math" xmlns:v="urn:schemas-microsoft-com:vml" xmlns:wp14="http://schemas.microsoft.com/office/word/2010/wordprocessingDrawing" xmlns:wp="http://schemas.openxmlformats.org/drawingml/2006/wordprocessingDrawing" xmlns:w10="urn:schemas-microsoft-com:office:word" xmlns:w="http://schemas.openxmlformats.org/wordprocessingml/2006/main" xmlns:w14="http://schemas.microsoft.com/office/word/2010/wordml" xmlns:w15="http://schemas.microsoft.com/office/word/2012/wordml" xmlns:w16cex="http://schemas.microsoft.com/office/word/2018/wordml/cex" xmlns:w16cid="http://schemas.microsoft.com/office/word/2016/wordml/cid" xmlns:w16="http://schemas.microsoft.com/office/word/2018/wordml" xmlns:w16sdtdh="http://schemas.microsoft.com/office/word/2020/wordml/sdtdatahash" xmlns:w16se="http://schemas.microsoft.com/office/word/2015/wordml/symex" xmlns:wpg="http://schemas.microsoft.com/office/word/2010/wordprocessingGroup" xmlns:wpi="http://schemas.microsoft.com/office/word/2010/wordprocessingInk" xmlns:wne="http://schemas.microsoft.com/office/word/2006/wordml" xmlns:wps="http://schemas.microsoft.com/office/word/2010/wordprocessingShape" mc:Ignorable="w14 w15 w16se w16cid w16 w16cex w16sdtdh wp14">
+<w:document xmlns:wpc="http://schemas.microsoft.com/office/word/2010/wordprocessingCanvas" xmlns:cx="http://schemas.microsoft.com/office/drawing/2014/chartex" xmlns:cx1="http://schemas.microsoft.com/office/drawing/2015/9/8/chartex" xmlns:cx2="http://schemas.microsoft.com/office/drawing/2015/10/21/chartex" xmlns:cx3="http://schemas.microsoft.com/office/drawing/2016/5/9/chartex" xmlns:cx4="http://schemas.microsoft.com/office/drawing/2016/5/10/chartex" xmlns:cx5="http://schemas.microsoft.com/office/drawing/2016/5/11/chartex" xmlns:cx6="http://schemas.microsoft.com/office/drawing/2016/5/12/chartex" xmlns:cx7="http://schemas.microsoft.com/office/drawing/2016/5/13/chartex" xmlns:cx8="http://schemas.microsoft.com/office/drawing/2016/5/14/chartex" xmlns:mc="http://schemas.openxmlformats.org/markup-compatibility/2006" xmlns:aink="http://schemas.microsoft.com/office/drawing/2016/ink" xmlns:am3d="http://schemas.microsoft.com/office/drawing/2017/model3d" xmlns:o="urn:schemas-microsoft-com:office:office" xmlns:oel="http://schemas.microsoft.com/office/2019/extlst" xmlns:r="http://schemas.openxmlformats.org/officeDocument/2006/relationships" xmlns:m="http://schemas.openxmlformats.org/officeDocument/2006/math" xmlns:v="urn:schemas-microsoft-com:vml" xmlns:wp14="http://schemas.microsoft.com/office/word/2010/wordprocessingDrawing" xmlns:wp="http://schemas.openxmlformats.org/drawingml/2006/wordprocessingDrawing" xmlns:w10="urn:schemas-microsoft-com:office:word" xmlns:w="http://schemas.openxmlformats.org/wordprocessingml/2006/main" xmlns:w14="http://schemas.microsoft.com/office/word/2010/wordml" xmlns:w15="http://schemas.microsoft.com/office/word/2012/wordml" xmlns:w16cex="http://schemas.microsoft.com/office/word/2018/wordml/cex" xmlns:w16cid="http://schemas.microsoft.com/office/word/2016/wordml/cid" xmlns:w16="http://schemas.microsoft.com/office/word/2018/wordml" xmlns:w16du="http://schemas.microsoft.com/office/word/2023/wordml/word16du" xmlns:w16sdtdh="http://schemas.microsoft.com/office/word/2020/wordml/sdtdatahash" xmlns:w16se="http://schemas.microsoft.com/office/word/2015/wordml/symex" xmlns:wpg="http://schemas.microsoft.com/office/word/2010/wordprocessingGroup" xmlns:wpi="http://schemas.microsoft.com/office/word/2010/wordprocessingInk" xmlns:wne="http://schemas.microsoft.com/office/word/2006/wordml" xmlns:wps="http://schemas.microsoft.com/office/word/2010/wordprocessingShape" mc:Ignorable="w14 w15 w16se w16cid w16 w16cex w16sdtdh wp14">
   <w:body>
     <w:p>
       <w:pPr>
         <w:rPr>
-          <w:sz w:val="32"/>
-          <w:szCs w:val="32"/>
+          <w:sz w:val="28"/>
+          <w:szCs w:val="28"/>
           <w:rtl/>
         </w:rPr>
       </w:pPr>
@@ -41,8 +41,8 @@
       <w:r>
         <w:rPr>
           <w:rFonts w:hint="cs"/>
-          <w:sz w:val="32"/>
-          <w:szCs w:val="32"/>
+          <w:sz w:val="28"/>
+          <w:szCs w:val="28"/>
           <w:rtl/>
         </w:rPr>
         <w:t>בהמשך לשיחתנו הצגנו את הגרפים הרלוונטיי</w:t>
@@ -50,8 +50,8 @@
       <w:r>
         <w:rPr>
           <w:rFonts w:hint="eastAsia"/>
-          <w:sz w:val="32"/>
-          <w:szCs w:val="32"/>
+          <w:sz w:val="28"/>
+          <w:szCs w:val="28"/>
           <w:rtl/>
         </w:rPr>
         <w:t>ם</w:t>
@@ -59,8 +59,8 @@
       <w:r>
         <w:rPr>
           <w:rFonts w:hint="cs"/>
-          <w:sz w:val="32"/>
-          <w:szCs w:val="32"/>
+          <w:sz w:val="28"/>
+          <w:szCs w:val="28"/>
           <w:rtl/>
         </w:rPr>
         <w:t xml:space="preserve"> וכן סידרנו את הקוד.</w:t>
@@ -69,16 +69,16 @@
     <w:p>
       <w:pPr>
         <w:rPr>
-          <w:sz w:val="32"/>
-          <w:szCs w:val="32"/>
-          <w:u w:val="single"/>
-          <w:rtl/>
-        </w:rPr>
-      </w:pPr>
-      <w:r>
-        <w:rPr>
-          <w:sz w:val="32"/>
-          <w:szCs w:val="32"/>
+          <w:sz w:val="28"/>
+          <w:szCs w:val="28"/>
+          <w:u w:val="single"/>
+          <w:rtl/>
+        </w:rPr>
+      </w:pPr>
+      <w:r>
+        <w:rPr>
+          <w:sz w:val="28"/>
+          <w:szCs w:val="28"/>
           <w:rtl/>
         </w:rPr>
         <w:br/>
@@ -86,8 +86,8 @@
       <w:r>
         <w:rPr>
           <w:rFonts w:hint="cs"/>
-          <w:sz w:val="32"/>
-          <w:szCs w:val="32"/>
+          <w:sz w:val="28"/>
+          <w:szCs w:val="28"/>
           <w:u w:val="single"/>
           <w:rtl/>
         </w:rPr>
@@ -95,8 +95,8 @@
       </w:r>
       <w:r>
         <w:rPr>
-          <w:sz w:val="32"/>
-          <w:szCs w:val="32"/>
+          <w:sz w:val="28"/>
+          <w:szCs w:val="28"/>
           <w:u w:val="single"/>
         </w:rPr>
         <w:t>CE</w:t>
@@ -104,8 +104,8 @@
       <w:r>
         <w:rPr>
           <w:rFonts w:hint="cs"/>
-          <w:sz w:val="32"/>
-          <w:szCs w:val="32"/>
+          <w:sz w:val="28"/>
+          <w:szCs w:val="28"/>
           <w:u w:val="single"/>
           <w:rtl/>
         </w:rPr>
@@ -115,8 +115,8 @@
     <w:p>
       <w:pPr>
         <w:rPr>
-          <w:sz w:val="32"/>
-          <w:szCs w:val="32"/>
+          <w:sz w:val="28"/>
+          <w:szCs w:val="28"/>
           <w:rtl/>
         </w:rPr>
       </w:pPr>
@@ -130,21 +130,23 @@
         <w:rPr>
           <w:rFonts w:ascii="Courier" w:hAnsi="Courier" w:cs="Courier"/>
           <w:kern w:val="0"/>
-        </w:rPr>
-      </w:pPr>
-      <w:r>
-        <w:rPr>
-          <w:rFonts w:hint="cs"/>
-          <w:sz w:val="32"/>
-          <w:szCs w:val="32"/>
+          <w:sz w:val="28"/>
+          <w:szCs w:val="28"/>
+        </w:rPr>
+      </w:pPr>
+      <w:r>
+        <w:rPr>
+          <w:rFonts w:hint="cs"/>
+          <w:sz w:val="28"/>
+          <w:szCs w:val="28"/>
           <w:rtl/>
         </w:rPr>
         <w:t>פונקציית המחיר אשר ניתן לראות כי מתכנסת לערך המקסימאלי:</w:t>
       </w:r>
       <w:r>
         <w:rPr>
-          <w:sz w:val="32"/>
-          <w:szCs w:val="32"/>
+          <w:sz w:val="28"/>
+          <w:szCs w:val="28"/>
           <w:u w:val="single"/>
           <w:rtl/>
         </w:rPr>
@@ -154,23 +156,23 @@
     <w:p>
       <w:pPr>
         <w:rPr>
-          <w:sz w:val="32"/>
-          <w:szCs w:val="32"/>
-          <w:rtl/>
-        </w:rPr>
-      </w:pPr>
-      <w:r>
-        <w:rPr>
-          <w:sz w:val="32"/>
-          <w:szCs w:val="32"/>
+          <w:sz w:val="28"/>
+          <w:szCs w:val="28"/>
+          <w:rtl/>
+        </w:rPr>
+      </w:pPr>
+      <w:r>
+        <w:rPr>
+          <w:sz w:val="28"/>
+          <w:szCs w:val="28"/>
           <w:rtl/>
         </w:rPr>
         <w:br/>
       </w:r>
       <w:r>
         <w:rPr>
-          <w:sz w:val="32"/>
-          <w:szCs w:val="32"/>
+          <w:sz w:val="28"/>
+          <w:szCs w:val="28"/>
           <w:rtl/>
         </w:rPr>
         <w:br/>
@@ -179,8 +181,8 @@
         <w:rPr>
           <w:rFonts w:hint="cs"/>
           <w:noProof/>
-          <w:sz w:val="32"/>
-          <w:szCs w:val="32"/>
+          <w:sz w:val="28"/>
+          <w:szCs w:val="28"/>
           <w:u w:val="single"/>
           <w:rtl/>
           <w:lang w:val="he-IL"/>
@@ -229,96 +231,459 @@
       </w:r>
       <w:r>
         <w:rPr>
+          <w:sz w:val="28"/>
+          <w:szCs w:val="28"/>
+          <w:u w:val="single"/>
+        </w:rPr>
+        <w:br/>
+      </w:r>
+      <w:r>
+        <w:rPr>
+          <w:sz w:val="28"/>
+          <w:szCs w:val="28"/>
+          <w:u w:val="single"/>
+        </w:rPr>
+        <w:br/>
+      </w:r>
+      <w:r>
+        <w:rPr>
+          <w:rFonts w:hint="cs"/>
+          <w:sz w:val="28"/>
+          <w:szCs w:val="28"/>
+          <w:rtl/>
+        </w:rPr>
+        <w:t>כאשר המחיר האופטימאלי מסומן בכתום.</w:t>
+      </w:r>
+    </w:p>
+    <w:p>
+      <w:pPr>
+        <w:rPr>
+          <w:sz w:val="28"/>
+          <w:szCs w:val="28"/>
+          <w:rtl/>
+        </w:rPr>
+      </w:pPr>
+    </w:p>
+    <w:p>
+      <w:pPr>
+        <w:bidi w:val="0"/>
+        <w:rPr>
+          <w:sz w:val="28"/>
+          <w:szCs w:val="28"/>
+          <w:rtl/>
+        </w:rPr>
+      </w:pPr>
+      <w:r>
+        <w:rPr>
+          <w:sz w:val="28"/>
+          <w:szCs w:val="28"/>
+          <w:rtl/>
+        </w:rPr>
+        <w:br w:type="page"/>
+      </w:r>
+    </w:p>
+    <w:p>
+      <w:pPr>
+        <w:rPr>
+          <w:sz w:val="28"/>
+          <w:szCs w:val="28"/>
+          <w:rtl/>
+        </w:rPr>
+      </w:pPr>
+      <w:r>
+        <w:rPr>
+          <w:rFonts w:hint="cs"/>
+          <w:sz w:val="28"/>
+          <w:szCs w:val="28"/>
+          <w:rtl/>
+        </w:rPr>
+        <w:lastRenderedPageBreak/>
+        <w:t xml:space="preserve">כמו כן, כאשר </w:t>
+      </w:r>
+      <w:r>
+        <w:rPr>
+          <w:rFonts w:hint="cs"/>
+          <w:sz w:val="28"/>
+          <w:szCs w:val="28"/>
+          <w:rtl/>
+        </w:rPr>
+        <w:t>נ</w:t>
+      </w:r>
+      <w:r>
+        <w:rPr>
+          <w:rFonts w:hint="cs"/>
+          <w:sz w:val="28"/>
+          <w:szCs w:val="28"/>
+          <w:rtl/>
+        </w:rPr>
+        <w:t xml:space="preserve">ביט </w:t>
+      </w:r>
+      <w:r>
+        <w:rPr>
+          <w:rFonts w:hint="cs"/>
+          <w:sz w:val="28"/>
+          <w:szCs w:val="28"/>
+          <w:rtl/>
+        </w:rPr>
+        <w:t xml:space="preserve">בהסתברות של כל צומת להיות בקבוצה כלשהי, </w:t>
+      </w:r>
+      <w:r>
+        <w:rPr>
+          <w:rFonts w:hint="cs"/>
+          <w:sz w:val="28"/>
+          <w:szCs w:val="28"/>
+          <w:rtl/>
+        </w:rPr>
+        <w:t>לאחר כל איטרציה</w:t>
+      </w:r>
+      <w:r>
+        <w:rPr>
+          <w:rFonts w:hint="cs"/>
+          <w:sz w:val="28"/>
+          <w:szCs w:val="28"/>
+          <w:rtl/>
+        </w:rPr>
+        <w:t>,</w:t>
+      </w:r>
+      <w:r>
+        <w:rPr>
+          <w:rFonts w:hint="cs"/>
+          <w:sz w:val="28"/>
+          <w:szCs w:val="28"/>
+          <w:rtl/>
+        </w:rPr>
+        <w:t xml:space="preserve"> נקבל התכנסות ל-2 הקבוצות המבוקשות:</w:t>
+      </w:r>
+      <w:r>
+        <w:rPr>
+          <w:rFonts w:hint="cs"/>
+          <w:sz w:val="28"/>
+          <w:szCs w:val="28"/>
+        </w:rPr>
+        <w:t xml:space="preserve"> </w:t>
+      </w:r>
+    </w:p>
+    <w:p>
+      <w:pPr>
+        <w:rPr>
+          <w:sz w:val="28"/>
+          <w:szCs w:val="28"/>
+          <w:u w:val="single"/>
+          <w:rtl/>
+        </w:rPr>
+      </w:pPr>
+      <w:r>
+        <w:rPr>
+          <w:rFonts w:cs="Arial"/>
+          <w:sz w:val="28"/>
+          <w:szCs w:val="28"/>
+          <w:rtl/>
+        </w:rPr>
+        <w:drawing>
+          <wp:inline distT="0" distB="0" distL="0" distR="0" wp14:anchorId="0122AA29" wp14:editId="6E73B55F">
+            <wp:extent cx="5274310" cy="3956050"/>
+            <wp:effectExtent l="0" t="0" r="2540" b="6350"/>
+            <wp:docPr id="742847424" name="Picture 1"/>
+            <wp:cNvGraphicFramePr>
+              <a:graphicFrameLocks xmlns:a="http://schemas.openxmlformats.org/drawingml/2006/main" noChangeAspect="1"/>
+            </wp:cNvGraphicFramePr>
+            <a:graphic xmlns:a="http://schemas.openxmlformats.org/drawingml/2006/main">
+              <a:graphicData uri="http://schemas.openxmlformats.org/drawingml/2006/picture">
+                <pic:pic xmlns:pic="http://schemas.openxmlformats.org/drawingml/2006/picture">
+                  <pic:nvPicPr>
+                    <pic:cNvPr id="742847424" name=""/>
+                    <pic:cNvPicPr/>
+                  </pic:nvPicPr>
+                  <pic:blipFill>
+                    <a:blip r:embed="rId5"/>
+                    <a:stretch>
+                      <a:fillRect/>
+                    </a:stretch>
+                  </pic:blipFill>
+                  <pic:spPr>
+                    <a:xfrm>
+                      <a:off x="0" y="0"/>
+                      <a:ext cx="5274310" cy="3956050"/>
+                    </a:xfrm>
+                    <a:prstGeom prst="rect">
+                      <a:avLst/>
+                    </a:prstGeom>
+                  </pic:spPr>
+                </pic:pic>
+              </a:graphicData>
+            </a:graphic>
+          </wp:inline>
+        </w:drawing>
+      </w:r>
+      <w:r>
+        <w:rPr>
+          <w:rFonts w:hint="cs"/>
+          <w:sz w:val="28"/>
+          <w:szCs w:val="28"/>
+          <w:rtl/>
+        </w:rPr>
+        <w:t xml:space="preserve"> </w:t>
+      </w:r>
+    </w:p>
+    <w:p>
+      <w:pPr>
+        <w:rPr>
+          <w:sz w:val="28"/>
+          <w:szCs w:val="28"/>
+          <w:u w:val="single"/>
+          <w:rtl/>
+        </w:rPr>
+      </w:pPr>
+    </w:p>
+    <w:p>
+      <w:pPr>
+        <w:rPr>
+          <w:sz w:val="28"/>
+          <w:szCs w:val="28"/>
+          <w:u w:val="single"/>
+          <w:rtl/>
+        </w:rPr>
+      </w:pPr>
+    </w:p>
+    <w:p>
+      <w:pPr>
+        <w:rPr>
+          <w:sz w:val="28"/>
+          <w:szCs w:val="28"/>
+          <w:u w:val="single"/>
+          <w:rtl/>
+        </w:rPr>
+      </w:pPr>
+    </w:p>
+    <w:p>
+      <w:pPr>
+        <w:rPr>
+          <w:sz w:val="28"/>
+          <w:szCs w:val="28"/>
+          <w:u w:val="single"/>
+          <w:rtl/>
+        </w:rPr>
+      </w:pPr>
+    </w:p>
+    <w:p>
+      <w:pPr>
+        <w:rPr>
+          <w:sz w:val="28"/>
+          <w:szCs w:val="28"/>
+          <w:u w:val="single"/>
+          <w:rtl/>
+        </w:rPr>
+      </w:pPr>
+    </w:p>
+    <w:p>
+      <w:pPr>
+        <w:rPr>
+          <w:sz w:val="28"/>
+          <w:szCs w:val="28"/>
+          <w:u w:val="single"/>
+          <w:rtl/>
+        </w:rPr>
+      </w:pPr>
+    </w:p>
+    <w:p>
+      <w:pPr>
+        <w:rPr>
+          <w:sz w:val="28"/>
+          <w:szCs w:val="28"/>
+          <w:u w:val="single"/>
+          <w:rtl/>
+        </w:rPr>
+      </w:pPr>
+    </w:p>
+    <w:p>
+      <w:pPr>
+        <w:rPr>
+          <w:sz w:val="28"/>
+          <w:szCs w:val="28"/>
+          <w:u w:val="single"/>
+          <w:rtl/>
+        </w:rPr>
+      </w:pPr>
+    </w:p>
+    <w:p>
+      <w:pPr>
+        <w:rPr>
+          <w:sz w:val="28"/>
+          <w:szCs w:val="28"/>
+          <w:u w:val="single"/>
+          <w:rtl/>
+        </w:rPr>
+      </w:pPr>
+    </w:p>
+    <w:p>
+      <w:pPr>
+        <w:rPr>
+          <w:sz w:val="28"/>
+          <w:szCs w:val="28"/>
+          <w:u w:val="single"/>
+          <w:rtl/>
+        </w:rPr>
+      </w:pPr>
+    </w:p>
+    <w:p>
+      <w:pPr>
+        <w:rPr>
+          <w:sz w:val="28"/>
+          <w:szCs w:val="28"/>
+          <w:u w:val="single"/>
+          <w:rtl/>
+        </w:rPr>
+      </w:pPr>
+    </w:p>
+    <w:p>
+      <w:pPr>
+        <w:rPr>
+          <w:sz w:val="28"/>
+          <w:szCs w:val="28"/>
+          <w:u w:val="single"/>
+          <w:rtl/>
+        </w:rPr>
+      </w:pPr>
+    </w:p>
+    <w:p>
+      <w:pPr>
+        <w:rPr>
+          <w:sz w:val="28"/>
+          <w:szCs w:val="28"/>
+          <w:u w:val="single"/>
+          <w:rtl/>
+        </w:rPr>
+      </w:pPr>
+    </w:p>
+    <w:p>
+      <w:pPr>
+        <w:rPr>
+          <w:sz w:val="28"/>
+          <w:szCs w:val="28"/>
+          <w:u w:val="single"/>
+          <w:rtl/>
+        </w:rPr>
+      </w:pPr>
+    </w:p>
+    <w:p>
+      <w:pPr>
+        <w:rPr>
+          <w:sz w:val="28"/>
+          <w:szCs w:val="28"/>
+          <w:u w:val="single"/>
+          <w:rtl/>
+        </w:rPr>
+      </w:pPr>
+    </w:p>
+    <w:p>
+      <w:pPr>
+        <w:rPr>
+          <w:sz w:val="28"/>
+          <w:szCs w:val="28"/>
+          <w:u w:val="single"/>
+          <w:rtl/>
+        </w:rPr>
+      </w:pPr>
+    </w:p>
+    <w:p>
+      <w:pPr>
+        <w:rPr>
+          <w:sz w:val="28"/>
+          <w:szCs w:val="28"/>
+          <w:u w:val="single"/>
+          <w:rtl/>
+        </w:rPr>
+      </w:pPr>
+    </w:p>
+    <w:p>
+      <w:pPr>
+        <w:rPr>
+          <w:sz w:val="28"/>
+          <w:szCs w:val="28"/>
+          <w:u w:val="single"/>
+          <w:rtl/>
+        </w:rPr>
+      </w:pPr>
+    </w:p>
+    <w:p>
+      <w:pPr>
+        <w:rPr>
+          <w:sz w:val="28"/>
+          <w:szCs w:val="28"/>
+          <w:u w:val="single"/>
+          <w:rtl/>
+        </w:rPr>
+      </w:pPr>
+    </w:p>
+    <w:p>
+      <w:pPr>
+        <w:rPr>
+          <w:sz w:val="28"/>
+          <w:szCs w:val="28"/>
+          <w:u w:val="single"/>
+          <w:rtl/>
+        </w:rPr>
+      </w:pPr>
+    </w:p>
+    <w:p>
+      <w:pPr>
+        <w:rPr>
           <w:sz w:val="32"/>
           <w:szCs w:val="32"/>
-          <w:u w:val="single"/>
+          <w:rtl/>
+        </w:rPr>
+      </w:pPr>
+      <w:r>
+        <w:rPr>
+          <w:rFonts w:hint="cs"/>
+          <w:sz w:val="28"/>
+          <w:szCs w:val="28"/>
+          <w:u w:val="single"/>
+          <w:rtl/>
+        </w:rPr>
+        <w:lastRenderedPageBreak/>
+        <w:t>עבור אלגוריתם ה-ש</w:t>
+      </w:r>
+      <w:r>
+        <w:rPr>
+          <w:sz w:val="28"/>
+          <w:szCs w:val="28"/>
+          <w:u w:val="single"/>
+        </w:rPr>
+        <w:t>SA</w:t>
+      </w:r>
+      <w:r>
+        <w:rPr>
+          <w:sz w:val="28"/>
+          <w:szCs w:val="28"/>
+          <w:u w:val="single"/>
+          <w:rtl/>
         </w:rPr>
         <w:br/>
+      </w:r>
+      <w:r>
+        <w:rPr>
+          <w:rFonts w:hint="cs"/>
+          <w:sz w:val="28"/>
+          <w:szCs w:val="28"/>
+          <w:rtl/>
+        </w:rPr>
+        <w:t>תיקנו את הבעיה אשר גרמה לאלגוריתם להביא תוצאות לא טובות וכן שיחקנו עם ההיפר פרמטרים על מנת לקבל תוצאות מיטביות. כמו כן אנו מצגים את הגרף הבא:</w:t>
       </w:r>
       <w:r>
         <w:rPr>
           <w:sz w:val="32"/>
           <w:szCs w:val="32"/>
-          <w:u w:val="single"/>
+          <w:rtl/>
         </w:rPr>
         <w:br/>
       </w:r>
       <w:r>
         <w:rPr>
-          <w:rFonts w:hint="cs"/>
           <w:sz w:val="32"/>
           <w:szCs w:val="32"/>
           <w:rtl/>
         </w:rPr>
-        <w:t>כאשר המחיר האופטימאלי מסומן בכתום.</w:t>
-      </w:r>
-      <w:r>
-        <w:rPr>
-          <w:sz w:val="32"/>
-          <w:szCs w:val="32"/>
-          <w:rtl/>
-        </w:rPr>
-        <w:br/>
-      </w:r>
-      <w:r>
-        <w:rPr>
-          <w:sz w:val="32"/>
-          <w:szCs w:val="32"/>
-          <w:rtl/>
-        </w:rPr>
-        <w:br/>
-      </w:r>
-      <w:r>
-        <w:rPr>
-          <w:rFonts w:hint="cs"/>
-          <w:sz w:val="32"/>
-          <w:szCs w:val="32"/>
-          <w:u w:val="single"/>
-          <w:rtl/>
-        </w:rPr>
-        <w:t>עבור אלגוריתם ה-ש</w:t>
-      </w:r>
-      <w:r>
-        <w:rPr>
-          <w:sz w:val="32"/>
-          <w:szCs w:val="32"/>
-          <w:u w:val="single"/>
-        </w:rPr>
-        <w:t>SA</w:t>
-      </w:r>
-      <w:r>
-        <w:rPr>
-          <w:sz w:val="32"/>
-          <w:szCs w:val="32"/>
-          <w:u w:val="single"/>
-          <w:rtl/>
-        </w:rPr>
-        <w:br/>
-      </w:r>
-      <w:r>
-        <w:rPr>
-          <w:rFonts w:hint="cs"/>
-          <w:sz w:val="32"/>
-          <w:szCs w:val="32"/>
-          <w:rtl/>
-        </w:rPr>
-        <w:t>תיקנו את הבעיה אשר גרמה לאלגוריתם להביא תוצאות לא טובות וכן שיחקנו עם ההיפר פרמטרים על מנת לקבל תוצאות מיטביות. כמו כן אנו מצגים את הגרף הבא:</w:t>
-      </w:r>
-      <w:r>
-        <w:rPr>
-          <w:sz w:val="32"/>
-          <w:szCs w:val="32"/>
-          <w:rtl/>
-        </w:rPr>
-        <w:br/>
-      </w:r>
-      <w:r>
-        <w:rPr>
-          <w:sz w:val="32"/>
-          <w:szCs w:val="32"/>
-          <w:rtl/>
-        </w:rPr>
-        <w:lastRenderedPageBreak/>
         <w:br/>
       </w:r>
       <w:r>
@@ -331,9 +696,9 @@
           <w:lang w:val="he-IL"/>
         </w:rPr>
         <w:drawing>
-          <wp:inline distT="0" distB="0" distL="0" distR="0" wp14:anchorId="327529FC" wp14:editId="22A3DE6A">
+          <wp:inline distT="0" distB="0" distL="0" distR="0" wp14:anchorId="327529FC" wp14:editId="01907DFC">
             <wp:extent cx="5274310" cy="4031615"/>
-            <wp:effectExtent l="0" t="0" r="0" b="0"/>
+            <wp:effectExtent l="0" t="0" r="4445" b="0"/>
             <wp:docPr id="956395590" name="תמונה 5"/>
             <wp:cNvGraphicFramePr>
               <a:graphicFrameLocks xmlns:a="http://schemas.openxmlformats.org/drawingml/2006/main" noChangeAspect="1"/>
@@ -346,7 +711,7 @@
                     <pic:cNvPicPr/>
                   </pic:nvPicPr>
                   <pic:blipFill>
-                    <a:blip r:embed="rId5">
+                    <a:blip r:embed="rId6">
                       <a:extLst>
                         <a:ext uri="{28A0092B-C50C-407E-A947-70E740481C1C}">
                           <a14:useLocalDpi xmlns:a14="http://schemas.microsoft.com/office/drawing/2010/main" val="0"/>
@@ -385,7 +750,6 @@
     <w:p>
       <w:pPr>
         <w:rPr>
-          <w:rFonts w:hint="cs"/>
           <w:sz w:val="32"/>
           <w:szCs w:val="32"/>
           <w:rtl/>
@@ -459,7 +823,7 @@
                     <pic:cNvPicPr/>
                   </pic:nvPicPr>
                   <pic:blipFill>
-                    <a:blip r:embed="rId6">
+                    <a:blip r:embed="rId7">
                       <a:extLst>
                         <a:ext uri="{28A0092B-C50C-407E-A947-70E740481C1C}">
                           <a14:useLocalDpi xmlns:a14="http://schemas.microsoft.com/office/drawing/2010/main" val="0"/>
@@ -891,20 +1255,20 @@
     <w:lsdException w:name="Unresolved Mention" w:semiHidden="1" w:unhideWhenUsed="1"/>
     <w:lsdException w:name="Smart Link" w:semiHidden="1" w:unhideWhenUsed="1"/>
   </w:latentStyles>
-  <w:style w:type="paragraph" w:default="1" w:styleId="a">
+  <w:style w:type="paragraph" w:default="1" w:styleId="Normal">
     <w:name w:val="Normal"/>
     <w:qFormat/>
     <w:pPr>
       <w:bidi/>
     </w:pPr>
   </w:style>
-  <w:style w:type="character" w:default="1" w:styleId="a0">
+  <w:style w:type="character" w:default="1" w:styleId="DefaultParagraphFont">
     <w:name w:val="Default Paragraph Font"/>
     <w:uiPriority w:val="1"/>
     <w:semiHidden/>
     <w:unhideWhenUsed/>
   </w:style>
-  <w:style w:type="table" w:default="1" w:styleId="a1">
+  <w:style w:type="table" w:default="1" w:styleId="TableNormal">
     <w:name w:val="Normal Table"/>
     <w:uiPriority w:val="99"/>
     <w:semiHidden/>
@@ -919,7 +1283,7 @@
       </w:tblCellMar>
     </w:tblPr>
   </w:style>
-  <w:style w:type="numbering" w:default="1" w:styleId="a2">
+  <w:style w:type="numbering" w:default="1" w:styleId="NoList">
     <w:name w:val="No List"/>
     <w:uiPriority w:val="99"/>
     <w:semiHidden/>

</xml_diff>